<commit_message>
Updated the online file, Time.log
</commit_message>
<xml_diff>
--- a/files/Matières/LLCE/T1/Portfolio Dystopia/dystopia.docx
+++ b/files/Matières/LLCE/T1/Portfolio Dystopia/dystopia.docx
@@ -6,12 +6,12 @@
       <w:pPr>
         <w:jc w:val="center"/>
         <w:rPr>
-          <w:lang w:val="en-GB"/>
-        </w:rPr>
-      </w:pPr>
-      <w:r>
-        <w:rPr>
-          <w:lang w:val="en-GB"/>
+          <w:lang w:val="en-US"/>
+        </w:rPr>
+      </w:pPr>
+      <w:r>
+        <w:rPr>
+          <w:lang w:val="en-US"/>
         </w:rPr>
         <w:t>Dystopia</w:t>
       </w:r>
@@ -20,26 +20,26 @@
       <w:pPr>
         <w:jc w:val="center"/>
         <w:rPr>
-          <w:lang w:val="en-GB"/>
-        </w:rPr>
-      </w:pPr>
-    </w:p>
-    <w:p>
-      <w:pPr>
-        <w:rPr>
-          <w:lang w:val="en-GB"/>
-        </w:rPr>
-      </w:pPr>
-      <w:r>
-        <w:rPr>
-          <w:lang w:val="en-GB"/>
+          <w:lang w:val="en-US"/>
+        </w:rPr>
+      </w:pPr>
+    </w:p>
+    <w:p>
+      <w:pPr>
+        <w:rPr>
+          <w:lang w:val="en-US"/>
+        </w:rPr>
+      </w:pPr>
+      <w:r>
+        <w:rPr>
+          <w:lang w:val="en-US"/>
         </w:rPr>
         <w:t xml:space="preserve">To what extent cans we stay in utopia without falling into </w:t>
       </w:r>
       <w:proofErr w:type="gramStart"/>
       <w:r>
         <w:rPr>
-          <w:lang w:val="en-GB"/>
+          <w:lang w:val="en-US"/>
         </w:rPr>
         <w:t>dystopia ?</w:t>
       </w:r>
@@ -48,12 +48,12 @@
     <w:p>
       <w:pPr>
         <w:rPr>
-          <w:lang w:val="en-GB"/>
-        </w:rPr>
-      </w:pPr>
-      <w:r>
-        <w:rPr>
-          <w:lang w:val="en-GB"/>
+          <w:lang w:val="en-US"/>
+        </w:rPr>
+      </w:pPr>
+      <w:r>
+        <w:rPr>
+          <w:lang w:val="en-US"/>
         </w:rPr>
         <w:t>The good place</w:t>
       </w:r>
@@ -61,12 +61,12 @@
     <w:p>
       <w:pPr>
         <w:rPr>
-          <w:lang w:val="en-GB"/>
-        </w:rPr>
-      </w:pPr>
-      <w:r>
-        <w:rPr>
-          <w:lang w:val="en-GB"/>
+          <w:lang w:val="en-US"/>
+        </w:rPr>
+      </w:pPr>
+      <w:r>
+        <w:rPr>
+          <w:lang w:val="en-US"/>
         </w:rPr>
         <w:t>The handmaid’s tale</w:t>
       </w:r>
@@ -74,20 +74,20 @@
     <w:p>
       <w:pPr>
         <w:rPr>
-          <w:lang w:val="en-GB"/>
+          <w:lang w:val="en-US"/>
         </w:rPr>
       </w:pPr>
       <w:proofErr w:type="spellStart"/>
       <w:r>
         <w:rPr>
-          <w:lang w:val="en-GB"/>
+          <w:lang w:val="en-US"/>
         </w:rPr>
         <w:t>Vica</w:t>
       </w:r>
       <w:proofErr w:type="spellEnd"/>
       <w:r>
         <w:rPr>
-          <w:lang w:val="en-GB"/>
+          <w:lang w:val="en-US"/>
         </w:rPr>
         <w:t xml:space="preserve"> versa</w:t>
       </w:r>
@@ -95,12 +95,12 @@
     <w:p>
       <w:pPr>
         <w:rPr>
-          <w:lang w:val="en-GB"/>
-        </w:rPr>
-      </w:pPr>
-      <w:r>
-        <w:rPr>
-          <w:lang w:val="en-GB"/>
+          <w:lang w:val="en-US"/>
+        </w:rPr>
+      </w:pPr>
+      <w:r>
+        <w:rPr>
+          <w:lang w:val="en-US"/>
         </w:rPr>
         <w:t>Death of a salesman</w:t>
       </w:r>
@@ -108,12 +108,12 @@
     <w:p>
       <w:pPr>
         <w:rPr>
-          <w:lang w:val="en-GB"/>
-        </w:rPr>
-      </w:pPr>
-      <w:r>
-        <w:rPr>
-          <w:lang w:val="en-GB"/>
+          <w:lang w:val="en-US"/>
+        </w:rPr>
+      </w:pPr>
+      <w:r>
+        <w:rPr>
+          <w:lang w:val="en-US"/>
         </w:rPr>
         <w:t>Twelve angry men</w:t>
       </w:r>
@@ -121,12 +121,12 @@
     <w:p>
       <w:pPr>
         <w:rPr>
-          <w:lang w:val="en-GB"/>
-        </w:rPr>
-      </w:pPr>
-      <w:r>
-        <w:rPr>
-          <w:lang w:val="en-GB"/>
+          <w:lang w:val="en-US"/>
+        </w:rPr>
+      </w:pPr>
+      <w:r>
+        <w:rPr>
+          <w:lang w:val="en-US"/>
         </w:rPr>
         <w:t>Wages of fear</w:t>
       </w:r>
@@ -134,26 +134,26 @@
     <w:p>
       <w:pPr>
         <w:rPr>
-          <w:lang w:val="en-GB"/>
-        </w:rPr>
-      </w:pPr>
-      <w:r>
-        <w:rPr>
-          <w:lang w:val="en-GB"/>
+          <w:lang w:val="en-US"/>
+        </w:rPr>
+      </w:pPr>
+      <w:r>
+        <w:rPr>
+          <w:lang w:val="en-US"/>
         </w:rPr>
         <w:t xml:space="preserve">Black </w:t>
       </w:r>
       <w:proofErr w:type="spellStart"/>
       <w:r>
         <w:rPr>
-          <w:lang w:val="en-GB"/>
+          <w:lang w:val="en-US"/>
         </w:rPr>
         <w:t>miror</w:t>
       </w:r>
       <w:proofErr w:type="spellEnd"/>
       <w:r>
         <w:rPr>
-          <w:lang w:val="en-GB"/>
+          <w:lang w:val="en-US"/>
         </w:rPr>
         <w:t xml:space="preserve"> – Down hill</w:t>
       </w:r>
@@ -161,12 +161,12 @@
     <w:p>
       <w:pPr>
         <w:rPr>
-          <w:lang w:val="en-GB"/>
-        </w:rPr>
-      </w:pPr>
-      <w:r>
-        <w:rPr>
-          <w:lang w:val="en-GB"/>
+          <w:lang w:val="en-US"/>
+        </w:rPr>
+      </w:pPr>
+      <w:r>
+        <w:rPr>
+          <w:lang w:val="en-US"/>
         </w:rPr>
         <w:t>Dismaland/Disney land</w:t>
       </w:r>
@@ -174,26 +174,26 @@
     <w:p>
       <w:pPr>
         <w:rPr>
-          <w:lang w:val="en-GB"/>
-        </w:rPr>
-      </w:pPr>
-      <w:r>
-        <w:rPr>
-          <w:lang w:val="en-GB"/>
+          <w:lang w:val="en-US"/>
+        </w:rPr>
+      </w:pPr>
+      <w:r>
+        <w:rPr>
+          <w:lang w:val="en-US"/>
         </w:rPr>
         <w:t xml:space="preserve">The Members of the NSKK group: the before and d-date of the Krystal </w:t>
       </w:r>
       <w:proofErr w:type="spellStart"/>
       <w:r>
         <w:rPr>
-          <w:lang w:val="en-GB"/>
+          <w:lang w:val="en-US"/>
         </w:rPr>
         <w:t>nacht</w:t>
       </w:r>
       <w:proofErr w:type="spellEnd"/>
       <w:r>
         <w:rPr>
-          <w:lang w:val="en-GB"/>
+          <w:lang w:val="en-US"/>
         </w:rPr>
         <w:t xml:space="preserve"> : </w:t>
       </w:r>
@@ -201,7 +201,7 @@
         <w:r>
           <w:rPr>
             <w:rStyle w:val="Lienhypertexte"/>
-            <w:lang w:val="en-GB"/>
+            <w:lang w:val="en-US"/>
           </w:rPr>
           <w:t>https://mm.tt/1674301675?t=KrqzWlSl6R</w:t>
         </w:r>
@@ -210,12 +210,12 @@
     <w:p>
       <w:pPr>
         <w:rPr>
-          <w:lang w:val="en-GB"/>
-        </w:rPr>
-      </w:pPr>
-      <w:r>
-        <w:rPr>
-          <w:lang w:val="en-GB"/>
+          <w:lang w:val="en-US"/>
+        </w:rPr>
+      </w:pPr>
+      <w:r>
+        <w:rPr>
+          <w:lang w:val="en-US"/>
         </w:rPr>
         <w:t>Utopia Thomas More</w:t>
       </w:r>
@@ -223,12 +223,12 @@
     <w:p>
       <w:pPr>
         <w:rPr>
-          <w:lang w:val="en-GB"/>
-        </w:rPr>
-      </w:pPr>
-      <w:r>
-        <w:rPr>
-          <w:lang w:val="en-GB"/>
+          <w:lang w:val="en-US"/>
+        </w:rPr>
+      </w:pPr>
+      <w:r>
+        <w:rPr>
+          <w:lang w:val="en-US"/>
         </w:rPr>
         <w:t>The prisoner</w:t>
       </w:r>
@@ -236,18 +236,18 @@
     <w:p>
       <w:pPr>
         <w:rPr>
-          <w:lang w:val="en-GB"/>
-        </w:rPr>
-      </w:pPr>
-      <w:r>
-        <w:rPr>
-          <w:lang w:val="en-GB"/>
+          <w:lang w:val="en-US"/>
+        </w:rPr>
+      </w:pPr>
+      <w:r>
+        <w:rPr>
+          <w:lang w:val="en-US"/>
         </w:rPr>
         <w:t>1984</w:t>
       </w:r>
       <w:r>
         <w:rPr>
-          <w:lang w:val="en-GB"/>
+          <w:lang w:val="en-US"/>
         </w:rPr>
         <w:t xml:space="preserve"> – George Orwell</w:t>
       </w:r>
@@ -255,20 +255,20 @@
     <w:p>
       <w:pPr>
         <w:rPr>
-          <w:lang w:val="en-GB"/>
+          <w:lang w:val="en-US"/>
         </w:rPr>
       </w:pPr>
       <w:proofErr w:type="spellStart"/>
       <w:r>
         <w:rPr>
-          <w:lang w:val="en-GB"/>
+          <w:lang w:val="en-US"/>
         </w:rPr>
         <w:t>Annimal</w:t>
       </w:r>
       <w:proofErr w:type="spellEnd"/>
       <w:r>
         <w:rPr>
-          <w:lang w:val="en-GB"/>
+          <w:lang w:val="en-US"/>
         </w:rPr>
         <w:t xml:space="preserve"> Farm</w:t>
       </w:r>
@@ -276,22 +276,796 @@
     <w:p>
       <w:pPr>
         <w:rPr>
-          <w:lang w:val="en-GB"/>
-        </w:rPr>
-      </w:pPr>
-    </w:p>
-    <w:p>
-      <w:pPr>
-        <w:rPr>
-          <w:lang w:val="en-GB"/>
-        </w:rPr>
-      </w:pPr>
-      <w:r>
-        <w:rPr>
-          <w:lang w:val="en-GB"/>
+          <w:lang w:val="en-US"/>
+        </w:rPr>
+      </w:pPr>
+    </w:p>
+    <w:p>
+      <w:pPr>
+        <w:rPr>
+          <w:lang w:val="en-US"/>
+        </w:rPr>
+      </w:pPr>
+      <w:r>
+        <w:rPr>
+          <w:lang w:val="en-US"/>
         </w:rPr>
         <w:t>Opening: Can Ustopia be the summary of Dystopia and Utopia</w:t>
       </w:r>
+    </w:p>
+    <w:p>
+      <w:pPr>
+        <w:spacing w:after="160" w:line="259" w:lineRule="auto"/>
+        <w:jc w:val="left"/>
+        <w:rPr>
+          <w:lang w:val="en-US"/>
+        </w:rPr>
+      </w:pPr>
+      <w:r>
+        <w:rPr>
+          <w:lang w:val="en-US"/>
+        </w:rPr>
+        <w:br w:type="page"/>
+      </w:r>
+    </w:p>
+    <w:p>
+      <w:pPr>
+        <w:rPr>
+          <w:lang w:val="en-US"/>
+        </w:rPr>
+      </w:pPr>
+      <w:r>
+        <w:rPr>
+          <w:lang w:val="en-US"/>
+        </w:rPr>
+        <w:lastRenderedPageBreak/>
+        <w:t>Building:</w:t>
+      </w:r>
+    </w:p>
+    <w:p>
+      <w:pPr>
+        <w:rPr>
+          <w:lang w:val="en-US"/>
+        </w:rPr>
+      </w:pPr>
+    </w:p>
+    <w:p>
+      <w:pPr>
+        <w:rPr>
+          <w:lang w:val="en-US"/>
+        </w:rPr>
+      </w:pPr>
+    </w:p>
+    <w:p>
+      <w:pPr>
+        <w:rPr>
+          <w:lang w:val="en-US"/>
+        </w:rPr>
+      </w:pPr>
+    </w:p>
+    <w:p>
+      <w:pPr>
+        <w:rPr>
+          <w:lang w:val="en-US"/>
+        </w:rPr>
+      </w:pPr>
+    </w:p>
+    <w:p>
+      <w:pPr>
+        <w:rPr>
+          <w:lang w:val="en-US"/>
+        </w:rPr>
+      </w:pPr>
+    </w:p>
+    <w:p>
+      <w:pPr>
+        <w:rPr>
+          <w:lang w:val="en-US"/>
+        </w:rPr>
+      </w:pPr>
+    </w:p>
+    <w:p>
+      <w:pPr>
+        <w:rPr>
+          <w:lang w:val="en-US"/>
+        </w:rPr>
+      </w:pPr>
+    </w:p>
+    <w:p>
+      <w:pPr>
+        <w:rPr>
+          <w:lang w:val="en-US"/>
+        </w:rPr>
+      </w:pPr>
+    </w:p>
+    <w:p>
+      <w:pPr>
+        <w:rPr>
+          <w:lang w:val="en-US"/>
+        </w:rPr>
+      </w:pPr>
+    </w:p>
+    <w:p>
+      <w:pPr>
+        <w:rPr>
+          <w:lang w:val="en-US"/>
+        </w:rPr>
+      </w:pPr>
+    </w:p>
+    <w:p>
+      <w:pPr>
+        <w:rPr>
+          <w:lang w:val="en-US"/>
+        </w:rPr>
+      </w:pPr>
+    </w:p>
+    <w:p>
+      <w:pPr>
+        <w:rPr>
+          <w:lang w:val="en-US"/>
+        </w:rPr>
+      </w:pPr>
+    </w:p>
+    <w:p>
+      <w:pPr>
+        <w:rPr>
+          <w:lang w:val="en-US"/>
+        </w:rPr>
+      </w:pPr>
+    </w:p>
+    <w:p>
+      <w:pPr>
+        <w:pStyle w:val="Titre"/>
+        <w:rPr>
+          <w:lang w:val="en-US"/>
+        </w:rPr>
+      </w:pPr>
+      <w:r>
+        <w:rPr>
+          <w:lang w:val="en-US"/>
+        </w:rPr>
+        <w:t>Title: Dystopia</w:t>
+      </w:r>
+    </w:p>
+    <w:p>
+      <w:pPr>
+        <w:pStyle w:val="Sous-titre"/>
+        <w:rPr>
+          <w:lang w:val="en-US"/>
+        </w:rPr>
+      </w:pPr>
+      <w:r>
+        <w:rPr>
+          <w:lang w:val="en-US"/>
+        </w:rPr>
+        <w:t>Key Question:</w:t>
+      </w:r>
+    </w:p>
+    <w:p>
+      <w:pPr>
+        <w:pStyle w:val="Sous-titre"/>
+        <w:rPr>
+          <w:lang w:val="en-US"/>
+        </w:rPr>
+      </w:pPr>
+      <w:r>
+        <w:rPr>
+          <w:lang w:val="en-US"/>
+        </w:rPr>
+        <w:t xml:space="preserve">1: </w:t>
+      </w:r>
+      <w:r>
+        <w:rPr>
+          <w:lang w:val="en-US"/>
+        </w:rPr>
+        <w:t>Is society something helping us to build or destroy ourselves?</w:t>
+      </w:r>
+    </w:p>
+    <w:p>
+      <w:pPr>
+        <w:rPr>
+          <w:lang w:val="en-US"/>
+        </w:rPr>
+      </w:pPr>
+    </w:p>
+    <w:p>
+      <w:pPr>
+        <w:pStyle w:val="Sous-titre"/>
+        <w:rPr>
+          <w:lang w:val="en-US"/>
+        </w:rPr>
+      </w:pPr>
+      <w:r>
+        <w:rPr>
+          <w:lang w:val="en-US"/>
+        </w:rPr>
+        <w:t xml:space="preserve">2: </w:t>
+      </w:r>
+      <w:r>
+        <w:rPr>
+          <w:lang w:val="en-US"/>
+        </w:rPr>
+        <w:t xml:space="preserve">To what extent can people </w:t>
+      </w:r>
+      <w:r>
+        <w:rPr>
+          <w:lang w:val="en-US"/>
+        </w:rPr>
+        <w:t>realize</w:t>
+      </w:r>
+      <w:r>
+        <w:rPr>
+          <w:lang w:val="en-US"/>
+        </w:rPr>
+        <w:t xml:space="preserve"> (become aware of) that they are living in a dystopian world.</w:t>
+      </w:r>
+    </w:p>
+    <w:p>
+      <w:pPr>
+        <w:pStyle w:val="Sous-titre"/>
+        <w:rPr>
+          <w:lang w:val="en-US"/>
+        </w:rPr>
+      </w:pPr>
+      <w:r>
+        <w:rPr>
+          <w:lang w:val="en-US"/>
+        </w:rPr>
+        <w:t xml:space="preserve">3: </w:t>
+      </w:r>
+      <w:r>
+        <w:rPr>
+          <w:lang w:val="en-US"/>
+        </w:rPr>
+        <w:t>To what exten</w:t>
+      </w:r>
+      <w:r>
+        <w:rPr>
+          <w:lang w:val="en-US"/>
+        </w:rPr>
+        <w:t>t</w:t>
+      </w:r>
+      <w:r>
+        <w:rPr>
+          <w:lang w:val="en-US"/>
+        </w:rPr>
+        <w:t xml:space="preserve"> can a utopian world </w:t>
+      </w:r>
+      <w:proofErr w:type="gramStart"/>
+      <w:r>
+        <w:rPr>
+          <w:lang w:val="en-US"/>
+        </w:rPr>
+        <w:t>be seen as</w:t>
+      </w:r>
+      <w:proofErr w:type="gramEnd"/>
+      <w:r>
+        <w:rPr>
+          <w:lang w:val="en-US"/>
+        </w:rPr>
+        <w:t xml:space="preserve"> dystopian</w:t>
+      </w:r>
+    </w:p>
+    <w:p>
+      <w:pPr>
+        <w:pStyle w:val="Sous-titre"/>
+        <w:rPr>
+          <w:lang w:val="en-US"/>
+        </w:rPr>
+      </w:pPr>
+      <w:r>
+        <w:rPr>
+          <w:lang w:val="en-US"/>
+        </w:rPr>
+        <w:t xml:space="preserve">4: </w:t>
+      </w:r>
+      <w:r>
+        <w:rPr>
+          <w:lang w:val="en-US"/>
+        </w:rPr>
+        <w:t>To what exten</w:t>
+      </w:r>
+      <w:r>
+        <w:rPr>
+          <w:lang w:val="en-US"/>
+        </w:rPr>
+        <w:t>t</w:t>
+      </w:r>
+      <w:r>
+        <w:rPr>
+          <w:lang w:val="en-US"/>
+        </w:rPr>
+        <w:t xml:space="preserve"> can dystopia be hiding behind Utopia!</w:t>
+      </w:r>
+    </w:p>
+    <w:p>
+      <w:pPr>
+        <w:pStyle w:val="Sous-titre"/>
+        <w:rPr>
+          <w:lang w:val="en-US"/>
+        </w:rPr>
+      </w:pPr>
+      <w:r>
+        <w:rPr>
+          <w:lang w:val="en-US"/>
+        </w:rPr>
+        <w:t xml:space="preserve">5: </w:t>
+      </w:r>
+      <w:r>
+        <w:rPr>
+          <w:lang w:val="en-US"/>
+        </w:rPr>
+        <w:t>Dystopia: self-Builder or self-Destroyer?</w:t>
+      </w:r>
+    </w:p>
+    <w:p>
+      <w:pPr>
+        <w:pStyle w:val="Sous-titre"/>
+        <w:rPr>
+          <w:lang w:val="en-US"/>
+        </w:rPr>
+      </w:pPr>
+      <w:r>
+        <w:rPr>
+          <w:lang w:val="en-US"/>
+        </w:rPr>
+        <w:t xml:space="preserve">6: </w:t>
+      </w:r>
+      <w:r>
+        <w:rPr>
+          <w:lang w:val="en-US"/>
+        </w:rPr>
+        <w:t xml:space="preserve">Society: </w:t>
+      </w:r>
+      <w:r>
+        <w:rPr>
+          <w:lang w:val="en-US"/>
+        </w:rPr>
+        <w:t>s</w:t>
+      </w:r>
+      <w:r>
+        <w:rPr>
+          <w:lang w:val="en-US"/>
+        </w:rPr>
+        <w:t>elf</w:t>
+      </w:r>
+      <w:r>
+        <w:rPr>
+          <w:lang w:val="en-US"/>
+        </w:rPr>
+        <w:t>-</w:t>
+      </w:r>
+      <w:r>
+        <w:rPr>
+          <w:lang w:val="en-US"/>
+        </w:rPr>
+        <w:t>Builder or self-destroyer?</w:t>
+      </w:r>
+    </w:p>
+    <w:p>
+      <w:pPr>
+        <w:spacing w:after="160" w:line="259" w:lineRule="auto"/>
+        <w:jc w:val="left"/>
+        <w:rPr>
+          <w:lang w:val="en-US"/>
+        </w:rPr>
+      </w:pPr>
+      <w:r>
+        <w:rPr>
+          <w:lang w:val="en-US"/>
+        </w:rPr>
+        <w:br w:type="page"/>
+      </w:r>
+    </w:p>
+    <w:p>
+      <w:pPr>
+        <w:rPr>
+          <w:lang w:val="en-US"/>
+        </w:rPr>
+      </w:pPr>
+      <w:r>
+        <w:rPr>
+          <w:lang w:val="en-US"/>
+        </w:rPr>
+        <w:lastRenderedPageBreak/>
+        <w:t>Doc 1: Literary Text</w:t>
+      </w:r>
+    </w:p>
+    <w:p>
+      <w:pPr>
+        <w:rPr>
+          <w:lang w:val="en-US"/>
+        </w:rPr>
+      </w:pPr>
+      <w:r>
+        <w:rPr>
+          <w:lang w:val="en-US"/>
+        </w:rPr>
+        <w:t>Of mice and men (George shoots Lennie)</w:t>
+      </w:r>
+    </w:p>
+    <w:p>
+      <w:pPr>
+        <w:rPr>
+          <w:lang w:val="en-US"/>
+        </w:rPr>
+      </w:pPr>
+    </w:p>
+    <w:p>
+      <w:pPr>
+        <w:spacing w:after="160" w:line="259" w:lineRule="auto"/>
+        <w:jc w:val="left"/>
+        <w:rPr>
+          <w:lang w:val="en-US"/>
+        </w:rPr>
+      </w:pPr>
+      <w:r>
+        <w:rPr>
+          <w:lang w:val="en-US"/>
+        </w:rPr>
+        <w:br w:type="page"/>
+      </w:r>
+    </w:p>
+    <w:p>
+      <w:pPr>
+        <w:rPr>
+          <w:lang w:val="en-US"/>
+        </w:rPr>
+      </w:pPr>
+      <w:r>
+        <w:rPr>
+          <w:lang w:val="en-US"/>
+        </w:rPr>
+        <w:lastRenderedPageBreak/>
+        <w:t>Explaining Literary text 1</w:t>
+      </w:r>
+    </w:p>
+    <w:p>
+      <w:pPr>
+        <w:spacing w:after="160" w:line="259" w:lineRule="auto"/>
+        <w:jc w:val="left"/>
+        <w:rPr>
+          <w:lang w:val="en-US"/>
+        </w:rPr>
+      </w:pPr>
+      <w:r>
+        <w:rPr>
+          <w:lang w:val="en-US"/>
+        </w:rPr>
+        <w:br w:type="page"/>
+      </w:r>
+    </w:p>
+    <w:p>
+      <w:pPr>
+        <w:rPr>
+          <w:lang w:val="en-US"/>
+        </w:rPr>
+      </w:pPr>
+      <w:r>
+        <w:rPr>
+          <w:lang w:val="en-US"/>
+        </w:rPr>
+        <w:lastRenderedPageBreak/>
+        <w:t>Page 3:</w:t>
+      </w:r>
+      <w:r>
+        <w:rPr>
+          <w:lang w:val="en-US"/>
+        </w:rPr>
+        <w:tab/>
+        <w:t>Literary Text 2:</w:t>
+      </w:r>
+    </w:p>
+    <w:p>
+      <w:pPr>
+        <w:spacing w:after="160" w:line="259" w:lineRule="auto"/>
+        <w:jc w:val="left"/>
+        <w:rPr>
+          <w:lang w:val="en-US"/>
+        </w:rPr>
+      </w:pPr>
+      <w:r>
+        <w:rPr>
+          <w:lang w:val="en-US"/>
+        </w:rPr>
+        <w:br w:type="page"/>
+      </w:r>
+    </w:p>
+    <w:p>
+      <w:pPr>
+        <w:rPr>
+          <w:lang w:val="en-US"/>
+        </w:rPr>
+      </w:pPr>
+      <w:r>
+        <w:rPr>
+          <w:lang w:val="en-US"/>
+        </w:rPr>
+        <w:lastRenderedPageBreak/>
+        <w:t>Explaining Literary text 2</w:t>
+      </w:r>
+    </w:p>
+    <w:p>
+      <w:pPr>
+        <w:spacing w:after="160" w:line="259" w:lineRule="auto"/>
+        <w:jc w:val="left"/>
+        <w:rPr>
+          <w:lang w:val="en-US"/>
+        </w:rPr>
+      </w:pPr>
+      <w:r>
+        <w:rPr>
+          <w:lang w:val="en-US"/>
+        </w:rPr>
+        <w:br w:type="page"/>
+      </w:r>
+    </w:p>
+    <w:p>
+      <w:pPr>
+        <w:rPr>
+          <w:lang w:val="en-US"/>
+        </w:rPr>
+      </w:pPr>
+      <w:r>
+        <w:rPr>
+          <w:lang w:val="en-US"/>
+        </w:rPr>
+        <w:lastRenderedPageBreak/>
+        <w:t>Page 5: non lit text</w:t>
+      </w:r>
+    </w:p>
+    <w:p>
+      <w:pPr>
+        <w:spacing w:after="160" w:line="259" w:lineRule="auto"/>
+        <w:jc w:val="left"/>
+        <w:rPr>
+          <w:lang w:val="en-US"/>
+        </w:rPr>
+      </w:pPr>
+      <w:r>
+        <w:rPr>
+          <w:lang w:val="en-US"/>
+        </w:rPr>
+        <w:br w:type="page"/>
+      </w:r>
+    </w:p>
+    <w:p>
+      <w:pPr>
+        <w:rPr>
+          <w:lang w:val="en-US"/>
+        </w:rPr>
+      </w:pPr>
+      <w:proofErr w:type="spellStart"/>
+      <w:r>
+        <w:rPr>
+          <w:lang w:val="en-US"/>
+        </w:rPr>
+        <w:lastRenderedPageBreak/>
+        <w:t>Explainin</w:t>
+      </w:r>
+      <w:proofErr w:type="spellEnd"/>
+      <w:r>
+        <w:rPr>
+          <w:lang w:val="en-US"/>
+        </w:rPr>
+        <w:t xml:space="preserve"> non lit text</w:t>
+      </w:r>
+    </w:p>
+    <w:p>
+      <w:pPr>
+        <w:spacing w:after="160" w:line="259" w:lineRule="auto"/>
+        <w:jc w:val="left"/>
+        <w:rPr>
+          <w:lang w:val="en-US"/>
+        </w:rPr>
+      </w:pPr>
+      <w:r>
+        <w:rPr>
+          <w:lang w:val="en-US"/>
+        </w:rPr>
+        <w:br w:type="page"/>
+      </w:r>
+    </w:p>
+    <w:p>
+      <w:pPr>
+        <w:rPr>
+          <w:lang w:val="en-US"/>
+        </w:rPr>
+      </w:pPr>
+      <w:r>
+        <w:rPr>
+          <w:lang w:val="en-US"/>
+        </w:rPr>
+        <w:lastRenderedPageBreak/>
+        <w:t>Page 7: Visual doc n°1</w:t>
+      </w:r>
+    </w:p>
+    <w:p>
+      <w:pPr>
+        <w:spacing w:after="160" w:line="259" w:lineRule="auto"/>
+        <w:jc w:val="left"/>
+        <w:rPr>
+          <w:lang w:val="en-US"/>
+        </w:rPr>
+      </w:pPr>
+      <w:r>
+        <w:rPr>
+          <w:lang w:val="en-US"/>
+        </w:rPr>
+        <w:br w:type="page"/>
+      </w:r>
+    </w:p>
+    <w:p>
+      <w:pPr>
+        <w:rPr>
+          <w:lang w:val="en-US"/>
+        </w:rPr>
+      </w:pPr>
+      <w:r>
+        <w:rPr>
+          <w:lang w:val="en-US"/>
+        </w:rPr>
+        <w:lastRenderedPageBreak/>
+        <w:t>Explaining Visual doc n°1</w:t>
+      </w:r>
+    </w:p>
+    <w:p>
+      <w:pPr>
+        <w:spacing w:after="160" w:line="259" w:lineRule="auto"/>
+        <w:jc w:val="left"/>
+        <w:rPr>
+          <w:lang w:val="en-US"/>
+        </w:rPr>
+      </w:pPr>
+      <w:r>
+        <w:rPr>
+          <w:lang w:val="en-US"/>
+        </w:rPr>
+        <w:br w:type="page"/>
+      </w:r>
+    </w:p>
+    <w:p>
+      <w:pPr>
+        <w:rPr>
+          <w:lang w:val="en-US"/>
+        </w:rPr>
+      </w:pPr>
+      <w:r>
+        <w:rPr>
+          <w:lang w:val="en-US"/>
+        </w:rPr>
+        <w:lastRenderedPageBreak/>
+        <w:t>Page 9: Visual Doc n°2</w:t>
+      </w:r>
+    </w:p>
+    <w:p>
+      <w:pPr>
+        <w:spacing w:after="160" w:line="259" w:lineRule="auto"/>
+        <w:jc w:val="left"/>
+        <w:rPr>
+          <w:lang w:val="en-US"/>
+        </w:rPr>
+      </w:pPr>
+      <w:r>
+        <w:rPr>
+          <w:lang w:val="en-US"/>
+        </w:rPr>
+        <w:br w:type="page"/>
+      </w:r>
+    </w:p>
+    <w:p>
+      <w:pPr>
+        <w:rPr>
+          <w:lang w:val="en-US"/>
+        </w:rPr>
+      </w:pPr>
+      <w:r>
+        <w:rPr>
+          <w:lang w:val="en-US"/>
+        </w:rPr>
+        <w:lastRenderedPageBreak/>
+        <w:t>Explaining Visual doc n°2</w:t>
+      </w:r>
+    </w:p>
+    <w:p>
+      <w:pPr>
+        <w:spacing w:after="160" w:line="259" w:lineRule="auto"/>
+        <w:jc w:val="left"/>
+        <w:rPr>
+          <w:lang w:val="en-US"/>
+        </w:rPr>
+      </w:pPr>
+      <w:r>
+        <w:rPr>
+          <w:lang w:val="en-US"/>
+        </w:rPr>
+        <w:br w:type="page"/>
+      </w:r>
+    </w:p>
+    <w:p>
+      <w:pPr>
+        <w:rPr>
+          <w:lang w:val="en-US"/>
+        </w:rPr>
+      </w:pPr>
+      <w:r>
+        <w:rPr>
+          <w:lang w:val="en-US"/>
+        </w:rPr>
+        <w:lastRenderedPageBreak/>
+        <w:t>Page 10: Visual doc n°3</w:t>
+      </w:r>
+    </w:p>
+    <w:p>
+      <w:pPr>
+        <w:spacing w:after="160" w:line="259" w:lineRule="auto"/>
+        <w:jc w:val="left"/>
+        <w:rPr>
+          <w:lang w:val="en-US"/>
+        </w:rPr>
+      </w:pPr>
+      <w:r>
+        <w:rPr>
+          <w:lang w:val="en-US"/>
+        </w:rPr>
+        <w:br w:type="page"/>
+      </w:r>
+    </w:p>
+    <w:p>
+      <w:pPr>
+        <w:rPr>
+          <w:lang w:val="en-US"/>
+        </w:rPr>
+      </w:pPr>
+      <w:r>
+        <w:rPr>
+          <w:lang w:val="en-US"/>
+        </w:rPr>
+        <w:lastRenderedPageBreak/>
+        <w:t>Explaining</w:t>
+      </w:r>
+      <w:r>
+        <w:rPr>
+          <w:lang w:val="en-US"/>
+        </w:rPr>
+        <w:t xml:space="preserve"> Visual doc n°3</w:t>
+      </w:r>
+    </w:p>
+    <w:p>
+      <w:pPr>
+        <w:spacing w:after="160" w:line="259" w:lineRule="auto"/>
+        <w:jc w:val="left"/>
+        <w:rPr>
+          <w:lang w:val="en-US"/>
+        </w:rPr>
+      </w:pPr>
+      <w:r>
+        <w:rPr>
+          <w:lang w:val="en-US"/>
+        </w:rPr>
+        <w:br w:type="page"/>
+      </w:r>
+    </w:p>
+    <w:p>
+      <w:pPr>
+        <w:rPr>
+          <w:lang w:val="en-US"/>
+        </w:rPr>
+      </w:pPr>
+      <w:r>
+        <w:rPr>
+          <w:lang w:val="en-US"/>
+        </w:rPr>
+        <w:lastRenderedPageBreak/>
+        <w:t>Credits:</w:t>
+      </w:r>
+    </w:p>
+    <w:p>
+      <w:pPr>
+        <w:rPr>
+          <w:lang w:val="en-US"/>
+        </w:rPr>
+      </w:pPr>
     </w:p>
     <w:sectPr>
       <w:pgSz w:w="11906" w:h="16838"/>
@@ -799,6 +1573,86 @@
       <w:shd w:val="clear" w:color="auto" w:fill="E1DFDD"/>
     </w:rPr>
   </w:style>
+  <w:style w:type="paragraph" w:styleId="Titre">
+    <w:name w:val="Title"/>
+    <w:basedOn w:val="Normal"/>
+    <w:next w:val="Normal"/>
+    <w:link w:val="TitreCar"/>
+    <w:autoRedefine/>
+    <w:uiPriority w:val="10"/>
+    <w:qFormat/>
+    <w:rsid w:val="005879BF"/>
+    <w:pPr>
+      <w:contextualSpacing/>
+      <w:jc w:val="center"/>
+    </w:pPr>
+    <w:rPr>
+      <w:rFonts w:asciiTheme="majorHAnsi" w:eastAsiaTheme="majorEastAsia" w:hAnsiTheme="majorHAnsi" w:cstheme="majorBidi"/>
+      <w:color w:val="auto"/>
+      <w:spacing w:val="-10"/>
+      <w:sz w:val="96"/>
+      <w:szCs w:val="56"/>
+    </w:rPr>
+  </w:style>
+  <w:style w:type="character" w:customStyle="1" w:styleId="TitreCar">
+    <w:name w:val="Titre Car"/>
+    <w:basedOn w:val="Policepardfaut"/>
+    <w:link w:val="Titre"/>
+    <w:uiPriority w:val="10"/>
+    <w:rsid w:val="005879BF"/>
+    <w:rPr>
+      <w:rFonts w:asciiTheme="majorHAnsi" w:eastAsiaTheme="majorEastAsia" w:hAnsiTheme="majorHAnsi" w:cstheme="majorBidi"/>
+      <w:spacing w:val="-10"/>
+      <w:kern w:val="28"/>
+      <w:sz w:val="96"/>
+      <w:szCs w:val="56"/>
+      <w:lang w:eastAsia="fr-FR"/>
+      <w14:ligatures w14:val="standard"/>
+      <w14:cntxtAlts/>
+    </w:rPr>
+  </w:style>
+  <w:style w:type="paragraph" w:styleId="Sous-titre">
+    <w:name w:val="Subtitle"/>
+    <w:basedOn w:val="Normal"/>
+    <w:next w:val="Normal"/>
+    <w:link w:val="Sous-titreCar"/>
+    <w:autoRedefine/>
+    <w:uiPriority w:val="11"/>
+    <w:qFormat/>
+    <w:rsid w:val="00AC2CFD"/>
+    <w:pPr>
+      <w:numPr>
+        <w:ilvl w:val="1"/>
+      </w:numPr>
+      <w:spacing w:after="160"/>
+      <w:jc w:val="center"/>
+    </w:pPr>
+    <w:rPr>
+      <w:rFonts w:ascii="OpenDyslexic" w:eastAsiaTheme="minorEastAsia" w:hAnsi="OpenDyslexic" w:cstheme="minorBidi"/>
+      <w:i/>
+      <w:color w:val="5A5A5A" w:themeColor="text1" w:themeTint="A5"/>
+      <w:spacing w:val="15"/>
+      <w:sz w:val="22"/>
+      <w:szCs w:val="22"/>
+    </w:rPr>
+  </w:style>
+  <w:style w:type="character" w:customStyle="1" w:styleId="Sous-titreCar">
+    <w:name w:val="Sous-titre Car"/>
+    <w:basedOn w:val="Policepardfaut"/>
+    <w:link w:val="Sous-titre"/>
+    <w:uiPriority w:val="11"/>
+    <w:rsid w:val="00AC2CFD"/>
+    <w:rPr>
+      <w:rFonts w:ascii="OpenDyslexic" w:eastAsiaTheme="minorEastAsia" w:hAnsi="OpenDyslexic"/>
+      <w:i/>
+      <w:color w:val="5A5A5A" w:themeColor="text1" w:themeTint="A5"/>
+      <w:spacing w:val="15"/>
+      <w:kern w:val="28"/>
+      <w:lang w:eastAsia="fr-FR"/>
+      <w14:ligatures w14:val="standard"/>
+      <w14:cntxtAlts/>
+    </w:rPr>
+  </w:style>
 </w:styles>
 </file>
 

</xml_diff>